<commit_message>
Related: tdf#167222 sw floattable: fix split of fly and its heading text w/ ftn
Open the updated bugdoc, which now has a footnote as well: the table
goes to page 2 in Word, but to page 3 in Writer.

This time what seems to happen is that the footnote container results in
less body frame space, so the entire floating table + anchor text moves
to page 3 and never moves back, even after the footnote moved to page 3.

Fix this by extending SwContentFrame::MakeAll() to be consistent with
the SwTextFrameBreak ctor, so it also ignores "don't break" / "keep with
next" when that would potentially result in not allowing a page break
between the floating table and its anchor text.

Change-Id: I3161fb6896909b32996fe83acd8d6772f7b66af6
Reviewed-on: https://gerrit.libreoffice.org/c/core/+/188469
Reviewed-by: Miklos Vajna <vmiklos@collabora.com>
Tested-by: Jenkins
</commit_message>
<xml_diff>
--- a/sw/qa/core/text/data/floattable-heading-split-footer.docx
+++ b/sw/qa/core/text/data/floattable-heading-split-footer.docx
@@ -4,131 +4,195 @@
   <w:body>
     <w:p>
       <w:pPr>
+        <w:rPr>
+          <w:rFonts w:asciiTheme="minorHAnsi" w:hAnsiTheme="minorHAnsi" w:cstheme="minorHAnsi"/>
+          <w:lang w:val="en-US"/>
+        </w:rPr>
+      </w:pPr>
+      <w:r>
+        <w:rPr>
+          <w:rFonts w:asciiTheme="minorHAnsi" w:hAnsiTheme="minorHAnsi" w:cstheme="minorHAnsi"/>
+          <w:lang w:val="en-US"/>
+        </w:rPr>
+        <w:t>L01, page 1 start</w:t>
+      </w:r>
+    </w:p>
+    <w:p>
+      <w:pPr>
+        <w:spacing w:after="240" w:line="360" w:lineRule="auto"/>
+        <w:jc w:val="both"/>
+        <w:rPr>
+          <w:rFonts w:asciiTheme="minorHAnsi" w:hAnsiTheme="minorHAnsi" w:cstheme="minorHAnsi"/>
+          <w:lang w:val="en-US"/>
+        </w:rPr>
+      </w:pPr>
+      <w:r>
+        <w:rPr>
+          <w:rFonts w:asciiTheme="minorHAnsi" w:hAnsiTheme="minorHAnsi" w:cstheme="minorHAnsi"/>
+          <w:lang w:val="en-US"/>
+        </w:rPr>
+        <w:t>L02</w:t>
+        <w:br/>
+        <w:t>L03</w:t>
+        <w:br/>
+        <w:t>L04</w:t>
+        <w:br/>
+        <w:t>L05</w:t>
+        <w:br/>
+        <w:t>L06</w:t>
+        <w:br/>
+        <w:t>L07</w:t>
+        <w:br/>
+        <w:t>L08</w:t>
+        <w:br/>
+        <w:t>L09</w:t>
+      </w:r>
+    </w:p>
+    <w:p>
+      <w:pPr>
+        <w:spacing w:after="240" w:line="360" w:lineRule="auto"/>
+        <w:jc w:val="both"/>
+        <w:rPr>
+          <w:rFonts w:asciiTheme="minorHAnsi" w:hAnsiTheme="minorHAnsi" w:cstheme="minorHAnsi"/>
+          <w:lang w:val="en-US"/>
+        </w:rPr>
+      </w:pPr>
+      <w:r>
+        <w:rPr>
+          <w:rFonts w:asciiTheme="minorHAnsi" w:hAnsiTheme="minorHAnsi" w:cstheme="minorHAnsi"/>
+          <w:lang w:val="en-US"/>
+        </w:rPr>
+        <w:t>L10</w:t>
+        <w:br/>
+        <w:t>L11</w:t>
+        <w:br/>
+        <w:t>L12</w:t>
+        <w:br/>
+        <w:t>L13</w:t>
+        <w:br/>
+        <w:t>L14</w:t>
+        <w:br/>
+        <w:t>L15</w:t>
+        <w:br/>
+        <w:t>L16</w:t>
+      </w:r>
+    </w:p>
+    <w:p>
+      <w:pPr>
+        <w:spacing w:before="240" w:after="240" w:line="360" w:lineRule="auto"/>
+        <w:rPr>
+          <w:rFonts w:asciiTheme="minorHAnsi" w:hAnsiTheme="minorHAnsi" w:cstheme="minorHAnsi"/>
+          <w:lang w:val="en-US"/>
+        </w:rPr>
+      </w:pPr>
+      <w:r>
+        <w:rPr>
+          <w:rFonts w:asciiTheme="minorHAnsi" w:hAnsiTheme="minorHAnsi" w:cstheme="minorHAnsi"/>
+          <w:lang w:val="en-US"/>
+        </w:rPr>
+        <w:t>L17</w:t>
+        <w:br/>
+        <w:t>L18</w:t>
+        <w:br/>
+        <w:t>L19</w:t>
+        <w:br/>
+        <w:t>L20</w:t>
+        <w:br/>
+        <w:t>L21</w:t>
+        <w:br/>
+        <w:t>L22</w:t>
+        <w:br/>
+        <w:t>L23</w:t>
+        <w:br/>
+        <w:t>L24</w:t>
+        <w:br/>
+        <w:t>L25</w:t>
+        <w:br/>
+        <w:t>L26</w:t>
+        <w:br/>
+        <w:t>L27</w:t>
+        <w:br/>
+        <w:t>L28</w:t>
+        <w:br/>
+        <w:t>L29</w:t>
+        <w:br/>
+        <w:br/>
+        <w:br/>
+      </w:r>
+      <w:r>
+        <w:rPr>
+          <w:rFonts w:asciiTheme="minorHAnsi" w:hAnsiTheme="minorHAnsi" w:cstheme="minorHAnsi"/>
+          <w:lang w:val="en-US"/>
+        </w:rPr>
+        <w:t>L32, page 2 start</w:t>
+        <w:br/>
+        <w:t>L33</w:t>
+        <w:br/>
+        <w:t>L34</w:t>
+        <w:br/>
+        <w:t>L35</w:t>
+        <w:br/>
+        <w:t>L36</w:t>
+        <w:br/>
+        <w:t>L37</w:t>
+        <w:br/>
+        <w:t>L38</w:t>
+        <w:br/>
+        <w:t>L</w:t>
+        <w:t>39</w:t>
+      </w:r>
+    </w:p>
+    <w:p>
+      <w:pPr>
+        <w:spacing w:line="360" w:lineRule="auto"/>
+        <w:rPr>
+          <w:rFonts w:asciiTheme="minorHAnsi" w:hAnsiTheme="minorHAnsi" w:cstheme="minorHAnsi"/>
+          <w:lang w:val="en-US"/>
+        </w:rPr>
+      </w:pPr>
+      <w:r>
+        <w:rPr>
+          <w:rFonts w:asciiTheme="minorHAnsi" w:hAnsiTheme="minorHAnsi" w:cstheme="minorHAnsi"/>
+          <w:lang w:val="en-US"/>
+        </w:rPr>
+        <w:t>L40</w:t>
+      </w:r>
+    </w:p>
+    <w:p>
+      <w:pPr>
         <w:spacing w:line="360" w:lineRule="auto"/>
         <w:jc w:val="both"/>
         <w:rPr>
           <w:rFonts w:asciiTheme="minorHAnsi" w:hAnsiTheme="minorHAnsi" w:cstheme="minorHAnsi"/>
-        </w:rPr>
-      </w:pPr>
-      <w:r>
-        <w:rPr>
-          <w:rFonts w:asciiTheme="minorHAnsi" w:hAnsiTheme="minorHAnsi" w:cstheme="minorHAnsi"/>
-        </w:rPr>
-        <w:t>L1, page 1 start</w:t>
-      </w:r>
-    </w:p>
-    <w:p>
-      <w:pPr>
-        <w:spacing w:after="240" w:line="360" w:lineRule="auto"/>
-        <w:jc w:val="both"/>
-        <w:rPr>
-          <w:rFonts w:asciiTheme="minorHAnsi" w:hAnsiTheme="minorHAnsi" w:cstheme="minorHAnsi"/>
-        </w:rPr>
-      </w:pPr>
-      <w:r>
-        <w:rPr>
-          <w:rFonts w:asciiTheme="minorHAnsi" w:hAnsiTheme="minorHAnsi" w:cstheme="minorHAnsi"/>
-        </w:rPr>
-        <w:t>L2</w:t>
-        <w:br/>
-        <w:t>L3</w:t>
-        <w:br/>
-        <w:t>L4</w:t>
-        <w:br/>
-        <w:t>L5</w:t>
-        <w:br/>
-        <w:t>L6</w:t>
-        <w:br/>
-        <w:t>L7</w:t>
-        <w:br/>
-        <w:t>L8</w:t>
-        <w:br/>
-        <w:t>L9</w:t>
-      </w:r>
-    </w:p>
-    <w:p>
-      <w:pPr>
-        <w:spacing w:after="240" w:line="360" w:lineRule="auto"/>
-        <w:jc w:val="both"/>
-        <w:rPr>
-          <w:rFonts w:asciiTheme="minorHAnsi" w:hAnsiTheme="minorHAnsi" w:cstheme="minorHAnsi"/>
-        </w:rPr>
-      </w:pPr>
-      <w:r>
-        <w:rPr>
-          <w:rFonts w:asciiTheme="minorHAnsi" w:hAnsiTheme="minorHAnsi" w:cstheme="minorHAnsi"/>
-        </w:rPr>
-        <w:t>L10</w:t>
-        <w:br/>
-        <w:t>L11</w:t>
-        <w:br/>
-        <w:t>L12</w:t>
-        <w:br/>
-        <w:t>L13</w:t>
-        <w:br/>
-        <w:t>L14</w:t>
-        <w:br/>
-        <w:t>L15</w:t>
-        <w:br/>
-        <w:t>L16</w:t>
-      </w:r>
-    </w:p>
-    <w:p>
-      <w:pPr>
-        <w:spacing w:before="240" w:after="240" w:line="360" w:lineRule="auto"/>
-        <w:rPr>
-          <w:rFonts w:asciiTheme="minorHAnsi" w:hAnsiTheme="minorHAnsi" w:cstheme="minorHAnsi"/>
-        </w:rPr>
-      </w:pPr>
-      <w:r>
-        <w:rPr>
-          <w:rFonts w:asciiTheme="minorHAnsi" w:hAnsiTheme="minorHAnsi" w:cstheme="minorHAnsi"/>
-        </w:rPr>
-        <w:t>L17</w:t>
-        <w:br/>
-        <w:t>L18</w:t>
-        <w:br/>
-        <w:t>L19</w:t>
-        <w:br/>
-        <w:t>L20</w:t>
-        <w:br/>
-        <w:t>L21</w:t>
-        <w:br/>
-        <w:t>L22</w:t>
-        <w:br/>
-        <w:t>L23</w:t>
-        <w:br/>
-        <w:t>L24</w:t>
-        <w:br/>
-        <w:t>L25</w:t>
-        <w:br/>
-        <w:t>L26</w:t>
-        <w:br/>
-        <w:t>L27</w:t>
-        <w:br/>
-        <w:t>L28</w:t>
-        <w:br/>
-        <w:t>L29</w:t>
-        <w:br/>
-        <w:t>L30</w:t>
-        <w:br/>
-        <w:t>L31, page 1 end</w:t>
-        <w:br/>
-        <w:t>L32, page 2 start</w:t>
-        <w:br/>
-        <w:t>L33</w:t>
-        <w:br/>
-        <w:t>L34</w:t>
-        <w:br/>
-        <w:t>L35</w:t>
-        <w:br/>
-        <w:t>L36</w:t>
-        <w:br/>
-        <w:t>L37</w:t>
-        <w:br/>
-        <w:t>L38</w:t>
-        <w:br/>
-        <w:t>L39</w:t>
+          <w:lang w:val="en-US"/>
+        </w:rPr>
+      </w:pPr>
+      <w:r>
+        <w:rPr>
+          <w:rFonts w:asciiTheme="minorHAnsi" w:hAnsiTheme="minorHAnsi" w:cstheme="minorHAnsi"/>
+          <w:lang w:val="en-US"/>
+        </w:rPr>
+        <w:t>L41</w:t>
+        <w:br/>
+        <w:t>L42</w:t>
+        <w:br/>
+        <w:t>L43</w:t>
+        <w:br/>
+        <w:t>L44</w:t>
+        <w:br/>
+        <w:t>L45</w:t>
+        <w:br/>
+        <w:t>L46</w:t>
+        <w:br/>
+        <w:t>L47</w:t>
+        <w:br/>
+        <w:t>L48</w:t>
+        <w:br/>
+        <w:t>L49</w:t>
+        <w:br/>
+        <w:t>L50</w:t>
+        <w:br/>
+        <w:t>L51</w:t>
       </w:r>
     </w:p>
     <w:p>
@@ -143,7 +207,7 @@
         <w:rPr>
           <w:rFonts w:asciiTheme="minorHAnsi" w:hAnsiTheme="minorHAnsi" w:cstheme="minorHAnsi"/>
         </w:rPr>
-        <w:t>L40</w:t>
+        <w:t>L52</w:t>
       </w:r>
     </w:p>
     <w:p>
@@ -152,62 +216,13 @@
         <w:jc w:val="both"/>
         <w:rPr>
           <w:rFonts w:asciiTheme="minorHAnsi" w:hAnsiTheme="minorHAnsi" w:cstheme="minorHAnsi"/>
-        </w:rPr>
-      </w:pPr>
-      <w:r>
-        <w:rPr>
-          <w:rFonts w:asciiTheme="minorHAnsi" w:hAnsiTheme="minorHAnsi" w:cstheme="minorHAnsi"/>
-        </w:rPr>
-        <w:t>L41</w:t>
-        <w:br/>
-        <w:t>L42</w:t>
-        <w:br/>
-        <w:t>L43</w:t>
-        <w:br/>
-        <w:t>L44</w:t>
-        <w:br/>
-        <w:t>L45</w:t>
-        <w:br/>
-        <w:t>L46</w:t>
-        <w:br/>
-        <w:t>L47</w:t>
-        <w:br/>
-        <w:t>L48</w:t>
-        <w:br/>
-        <w:t>L49</w:t>
-        <w:br/>
-        <w:t>L50</w:t>
-        <w:br/>
-        <w:t>L51</w:t>
-      </w:r>
-    </w:p>
-    <w:p>
-      <w:pPr>
-        <w:spacing w:line="360" w:lineRule="auto"/>
-        <w:jc w:val="both"/>
-        <w:rPr>
-          <w:rFonts w:asciiTheme="minorHAnsi" w:hAnsiTheme="minorHAnsi" w:cstheme="minorHAnsi"/>
-        </w:rPr>
-      </w:pPr>
-      <w:r>
-        <w:rPr>
-          <w:rFonts w:asciiTheme="minorHAnsi" w:hAnsiTheme="minorHAnsi" w:cstheme="minorHAnsi"/>
-        </w:rPr>
-        <w:t>L52</w:t>
-      </w:r>
-    </w:p>
-    <w:p>
-      <w:pPr>
-        <w:spacing w:line="360" w:lineRule="auto"/>
-        <w:jc w:val="both"/>
-        <w:rPr>
-          <w:rFonts w:asciiTheme="minorHAnsi" w:hAnsiTheme="minorHAnsi" w:cstheme="minorHAnsi"/>
           <w:b/>
         </w:rPr>
       </w:pPr>
       <w:r>
         <w:rPr>
           <w:rFonts w:asciiTheme="minorHAnsi" w:hAnsiTheme="minorHAnsi" w:cstheme="minorHAnsi"/>
+          <w:b/>
         </w:rPr>
         <w:t>L53</w:t>
       </w:r>
@@ -234,16 +249,17 @@
           </w:tcPr>
           <w:p>
             <w:pPr>
-              <w:spacing w:line="276" w:lineRule="auto"/>
-              <w:rPr>
-                <w:rFonts w:asciiTheme="minorHAnsi" w:eastAsiaTheme="minorHAnsi" w:hAnsiTheme="minorHAnsi" w:cstheme="minorHAnsi"/>
+              <w:rPr>
+                <w:rFonts w:asciiTheme="minorHAnsi" w:eastAsiaTheme="minorHAnsi" w:hAnsiTheme="minorHAnsi" w:cstheme="minorHAnsi"/>
+                <w:lang w:eastAsia="en-US"/>
               </w:rPr>
             </w:pPr>
             <w:r>
               <w:rPr>
                 <w:rFonts w:asciiTheme="minorHAnsi" w:eastAsiaTheme="minorHAnsi" w:hAnsiTheme="minorHAnsi" w:cstheme="minorHAnsi"/>
-              </w:rPr>
-              <w:t>A1</w:t>
+                <w:lang w:eastAsia="en-US"/>
+              </w:rPr>
+              <w:t>Table1:A1</w:t>
             </w:r>
           </w:p>
         </w:tc>
@@ -254,16 +270,19 @@
           </w:tcPr>
           <w:p>
             <w:pPr>
-              <w:spacing w:line="276" w:lineRule="auto"/>
-              <w:rPr>
-                <w:rFonts w:asciiTheme="minorHAnsi" w:eastAsiaTheme="minorHAnsi" w:hAnsiTheme="minorHAnsi" w:cstheme="minorHAnsi"/>
+              <w:rPr>
+                <w:rFonts w:asciiTheme="minorHAnsi" w:eastAsiaTheme="minorHAnsi" w:hAnsiTheme="minorHAnsi" w:cstheme="minorHAnsi"/>
+                <w:lang w:val="en-US" w:eastAsia="en-US"/>
               </w:rPr>
             </w:pPr>
             <w:r>
               <w:rPr>
                 <w:rFonts w:asciiTheme="minorHAnsi" w:eastAsiaTheme="minorHAnsi" w:hAnsiTheme="minorHAnsi" w:cstheme="minorHAnsi"/>
-              </w:rPr>
-              <w:t>B1</w:t>
+                <w:lang w:val="en-US" w:eastAsia="en-US"/>
+              </w:rPr>
+              <w:t>Table1:B1-L1</w:t>
+              <w:br/>
+              <w:t>Table1:B1-L2</w:t>
             </w:r>
           </w:p>
         </w:tc>
@@ -279,16 +298,17 @@
           </w:tcPr>
           <w:p>
             <w:pPr>
-              <w:spacing w:line="276" w:lineRule="auto"/>
-              <w:rPr>
-                <w:rFonts w:asciiTheme="minorHAnsi" w:eastAsiaTheme="minorHAnsi" w:hAnsiTheme="minorHAnsi" w:cstheme="minorHAnsi"/>
+              <w:rPr>
+                <w:rFonts w:asciiTheme="minorHAnsi" w:eastAsiaTheme="minorHAnsi" w:hAnsiTheme="minorHAnsi" w:cstheme="minorHAnsi"/>
+                <w:lang w:eastAsia="en-US"/>
               </w:rPr>
             </w:pPr>
             <w:r>
               <w:rPr>
                 <w:rFonts w:asciiTheme="minorHAnsi" w:eastAsiaTheme="minorHAnsi" w:hAnsiTheme="minorHAnsi" w:cstheme="minorHAnsi"/>
-              </w:rPr>
-              <w:t>A2</w:t>
+                <w:lang w:eastAsia="en-US"/>
+              </w:rPr>
+              <w:t>Table1:A2</w:t>
             </w:r>
           </w:p>
         </w:tc>
@@ -299,20 +319,21 @@
           </w:tcPr>
           <w:p>
             <w:pPr>
-              <w:spacing w:line="276" w:lineRule="auto"/>
-              <w:rPr>
-                <w:rFonts w:asciiTheme="minorHAnsi" w:eastAsiaTheme="minorHAnsi" w:hAnsiTheme="minorHAnsi" w:cstheme="minorHAnsi"/>
+              <w:rPr>
+                <w:rFonts w:asciiTheme="minorHAnsi" w:eastAsiaTheme="minorHAnsi" w:hAnsiTheme="minorHAnsi" w:cstheme="minorHAnsi"/>
+                <w:lang w:val="en-US" w:eastAsia="en-US"/>
               </w:rPr>
             </w:pPr>
             <w:r>
               <w:rPr>
                 <w:rFonts w:asciiTheme="minorHAnsi" w:eastAsiaTheme="minorHAnsi" w:hAnsiTheme="minorHAnsi" w:cstheme="minorHAnsi"/>
-              </w:rPr>
-              <w:t>B2-L1</w:t>
+                <w:lang w:val="en-US" w:eastAsia="en-US"/>
+              </w:rPr>
+              <w:t>Table1:B2-L1</w:t>
               <w:br/>
-              <w:t>B2-L2</w:t>
+              <w:t>Table1:B2-L2</w:t>
               <w:br/>
-              <w:t>B2-L3</w:t>
+              <w:t>Table1:B2-L3</w:t>
             </w:r>
           </w:p>
         </w:tc>
@@ -328,16 +349,17 @@
           </w:tcPr>
           <w:p>
             <w:pPr>
-              <w:spacing w:line="276" w:lineRule="auto"/>
-              <w:rPr>
-                <w:rFonts w:asciiTheme="minorHAnsi" w:eastAsiaTheme="minorHAnsi" w:hAnsiTheme="minorHAnsi" w:cstheme="minorHAnsi"/>
+              <w:rPr>
+                <w:rFonts w:asciiTheme="minorHAnsi" w:eastAsiaTheme="minorHAnsi" w:hAnsiTheme="minorHAnsi" w:cstheme="minorHAnsi"/>
+                <w:lang w:eastAsia="en-US"/>
               </w:rPr>
             </w:pPr>
             <w:r>
               <w:rPr>
                 <w:rFonts w:asciiTheme="minorHAnsi" w:eastAsiaTheme="minorHAnsi" w:hAnsiTheme="minorHAnsi" w:cstheme="minorHAnsi"/>
-              </w:rPr>
-              <w:t>A3</w:t>
+                <w:lang w:eastAsia="en-US"/>
+              </w:rPr>
+              <w:t>Table1:A3</w:t>
             </w:r>
           </w:p>
         </w:tc>
@@ -348,18 +370,19 @@
           </w:tcPr>
           <w:p>
             <w:pPr>
-              <w:spacing w:line="276" w:lineRule="auto"/>
-              <w:rPr>
-                <w:rFonts w:asciiTheme="minorHAnsi" w:eastAsiaTheme="minorHAnsi" w:hAnsiTheme="minorHAnsi" w:cstheme="minorHAnsi"/>
+              <w:rPr>
+                <w:rFonts w:asciiTheme="minorHAnsi" w:eastAsiaTheme="minorHAnsi" w:hAnsiTheme="minorHAnsi" w:cstheme="minorHAnsi"/>
+                <w:lang w:val="en-US" w:eastAsia="en-US"/>
               </w:rPr>
             </w:pPr>
             <w:r>
               <w:rPr>
                 <w:rFonts w:asciiTheme="minorHAnsi" w:eastAsiaTheme="minorHAnsi" w:hAnsiTheme="minorHAnsi" w:cstheme="minorHAnsi"/>
-              </w:rPr>
-              <w:t>B3-L1</w:t>
+                <w:lang w:val="en-US" w:eastAsia="en-US"/>
+              </w:rPr>
+              <w:t>Table1:B3-L1</w:t>
               <w:br/>
-              <w:t>B3-L2</w:t>
+              <w:t>Table1:B3-L2</w:t>
             </w:r>
           </w:p>
         </w:tc>
@@ -375,16 +398,17 @@
           </w:tcPr>
           <w:p>
             <w:pPr>
-              <w:spacing w:line="276" w:lineRule="auto"/>
-              <w:rPr>
-                <w:rFonts w:asciiTheme="minorHAnsi" w:eastAsiaTheme="minorHAnsi" w:hAnsiTheme="minorHAnsi" w:cstheme="minorHAnsi"/>
+              <w:rPr>
+                <w:rFonts w:asciiTheme="minorHAnsi" w:eastAsiaTheme="minorHAnsi" w:hAnsiTheme="minorHAnsi" w:cstheme="minorHAnsi"/>
+                <w:lang w:eastAsia="en-US"/>
               </w:rPr>
             </w:pPr>
             <w:r>
               <w:rPr>
                 <w:rFonts w:asciiTheme="minorHAnsi" w:eastAsiaTheme="minorHAnsi" w:hAnsiTheme="minorHAnsi" w:cstheme="minorHAnsi"/>
-              </w:rPr>
-              <w:t>A4</w:t>
+                <w:lang w:eastAsia="en-US"/>
+              </w:rPr>
+              <w:t>Table1:A4</w:t>
             </w:r>
           </w:p>
         </w:tc>
@@ -395,18 +419,19 @@
           </w:tcPr>
           <w:p>
             <w:pPr>
-              <w:spacing w:line="276" w:lineRule="auto"/>
-              <w:rPr>
-                <w:rFonts w:asciiTheme="minorHAnsi" w:eastAsiaTheme="minorHAnsi" w:hAnsiTheme="minorHAnsi" w:cstheme="minorHAnsi"/>
+              <w:rPr>
+                <w:rFonts w:asciiTheme="minorHAnsi" w:eastAsiaTheme="minorHAnsi" w:hAnsiTheme="minorHAnsi" w:cstheme="minorHAnsi"/>
+                <w:lang w:val="en-US" w:eastAsia="en-US"/>
               </w:rPr>
             </w:pPr>
             <w:r>
               <w:rPr>
                 <w:rFonts w:asciiTheme="minorHAnsi" w:eastAsiaTheme="minorHAnsi" w:hAnsiTheme="minorHAnsi" w:cstheme="minorHAnsi"/>
-              </w:rPr>
-              <w:t>B4-L1</w:t>
+                <w:lang w:val="en-US" w:eastAsia="en-US"/>
+              </w:rPr>
+              <w:t>Table1:B4-L1</w:t>
               <w:br/>
-              <w:t>B4-L2</w:t>
+              <w:t>Table1:B4-L2</w:t>
             </w:r>
           </w:p>
         </w:tc>
@@ -422,16 +447,17 @@
           </w:tcPr>
           <w:p>
             <w:pPr>
-              <w:spacing w:line="276" w:lineRule="auto"/>
-              <w:rPr>
-                <w:rFonts w:asciiTheme="minorHAnsi" w:eastAsiaTheme="minorHAnsi" w:hAnsiTheme="minorHAnsi" w:cstheme="minorHAnsi"/>
+              <w:rPr>
+                <w:rFonts w:asciiTheme="minorHAnsi" w:eastAsiaTheme="minorHAnsi" w:hAnsiTheme="minorHAnsi" w:cstheme="minorHAnsi"/>
+                <w:lang w:eastAsia="en-US"/>
               </w:rPr>
             </w:pPr>
             <w:r>
               <w:rPr>
                 <w:rFonts w:asciiTheme="minorHAnsi" w:eastAsiaTheme="minorHAnsi" w:hAnsiTheme="minorHAnsi" w:cstheme="minorHAnsi"/>
-              </w:rPr>
-              <w:t>A5</w:t>
+                <w:lang w:eastAsia="en-US"/>
+              </w:rPr>
+              <w:t>Table1:A5</w:t>
             </w:r>
           </w:p>
         </w:tc>
@@ -442,18 +468,19 @@
           </w:tcPr>
           <w:p>
             <w:pPr>
-              <w:spacing w:line="276" w:lineRule="auto"/>
-              <w:rPr>
-                <w:rFonts w:asciiTheme="minorHAnsi" w:eastAsiaTheme="minorHAnsi" w:hAnsiTheme="minorHAnsi" w:cstheme="minorHAnsi"/>
+              <w:rPr>
+                <w:rFonts w:asciiTheme="minorHAnsi" w:eastAsiaTheme="minorHAnsi" w:hAnsiTheme="minorHAnsi" w:cstheme="minorHAnsi"/>
+                <w:lang w:val="en-US" w:eastAsia="en-US"/>
               </w:rPr>
             </w:pPr>
             <w:r>
               <w:rPr>
                 <w:rFonts w:asciiTheme="minorHAnsi" w:eastAsiaTheme="minorHAnsi" w:hAnsiTheme="minorHAnsi" w:cstheme="minorHAnsi"/>
-              </w:rPr>
-              <w:t>B5-L1</w:t>
+                <w:lang w:val="en-US" w:eastAsia="en-US"/>
+              </w:rPr>
+              <w:t>Table1:B5-L1</w:t>
               <w:br/>
-              <w:t>B5-L2, page 2 end</w:t>
+              <w:t>Table1:B5-L2, page 2 end</w:t>
             </w:r>
           </w:p>
         </w:tc>
@@ -463,20 +490,67 @@
       <w:pPr>
         <w:keepNext/>
         <w:keepLines/>
-        <w:spacing w:before="240"/>
-      </w:pPr>
-      <w:r>
-        <w:rPr>
-          <w:rFonts w:asciiTheme="minorHAnsi" w:hAnsiTheme="minorHAnsi" w:cstheme="minorHAnsi"/>
+        <w:rPr>
+          <w:rFonts w:asciiTheme="minorHAnsi" w:hAnsiTheme="minorHAnsi" w:cstheme="minorHAnsi"/>
+          <w:lang w:val="en-US"/>
+        </w:rPr>
+      </w:pPr>
+      <w:bookmarkStart w:id="0" w:name="_Toc136855023"/>
+      <w:bookmarkEnd w:id="0"/>
+      <w:r>
+        <w:rPr>
+          <w:rFonts w:asciiTheme="minorHAnsi" w:hAnsiTheme="minorHAnsi" w:cstheme="minorHAnsi"/>
+          <w:lang w:val="en-US"/>
         </w:rPr>
         <w:t>page 3</w:t>
       </w:r>
     </w:p>
+    <w:p>
+      <w:pPr>
+        <w:keepNext/>
+        <w:keepLines/>
+        <w:rPr>
+          <w:rFonts w:asciiTheme="minorHAnsi" w:hAnsiTheme="minorHAnsi" w:cstheme="minorHAnsi"/>
+          <w:lang w:val="en-US"/>
+        </w:rPr>
+      </w:pPr>
+      <w:r>
+        <w:rPr>
+          <w:rFonts w:asciiTheme="minorHAnsi" w:hAnsiTheme="minorHAnsi" w:cstheme="minorHAnsi"/>
+          <w:lang w:val="en-US"/>
+        </w:rPr>
+        <w:t>L55, this and prev: keep together, keep with next</w:t>
+      </w:r>
+    </w:p>
+    <w:p>
+      <w:pPr>
+        <w:rPr>
+          <w:rFonts w:asciiTheme="minorHAnsi" w:hAnsiTheme="minorHAnsi" w:cstheme="minorHAnsi"/>
+          <w:lang w:val="en-US"/>
+        </w:rPr>
+      </w:pPr>
+      <w:r>
+        <w:rPr>
+          <w:rFonts w:asciiTheme="minorHAnsi" w:hAnsiTheme="minorHAnsi" w:cstheme="minorHAnsi"/>
+          <w:lang w:val="en-US"/>
+        </w:rPr>
+        <w:t>L56</w:t>
+      </w:r>
+      <w:r>
+        <w:rPr>
+          <w:rFonts w:asciiTheme="minorHAnsi" w:hAnsiTheme="minorHAnsi" w:cstheme="minorHAnsi"/>
+        </w:rPr>
+        <w:footnoteReference w:id="1"/>
+      </w:r>
+    </w:p>
     <w:sectPr>
-      <w:footerReference w:type="default" r:id="rId6"/>
+      <w:footerReference w:type="default" r:id="rId7"/>
       <w:pgSz w:w="11906" w:h="16838"/>
       <w:pgMar w:top="1417" w:right="1417" w:bottom="1134" w:left="1417" w:header="708" w:footer="708" w:gutter="0"/>
       <w:lnNumType w:countBy="1" w:restart="continuous"/>
+      <w:pgNumType w:start="1"/>
+      <w:cols w:space="708"/>
+      <w:docGrid w:linePitch="360"/>
     </w:sectPr>
   </w:body>
 </w:document>
@@ -525,9 +599,6 @@
 <w:footnotes xmlns:wpc="http://schemas.microsoft.com/office/word/2010/wordprocessingCanvas" xmlns:cx="http://schemas.microsoft.com/office/drawing/2014/chartex" xmlns:cx1="http://schemas.microsoft.com/office/drawing/2015/9/8/chartex" xmlns:cx2="http://schemas.microsoft.com/office/drawing/2015/10/21/chartex" xmlns:cx3="http://schemas.microsoft.com/office/drawing/2016/5/9/chartex" xmlns:cx4="http://schemas.microsoft.com/office/drawing/2016/5/10/chartex" xmlns:cx5="http://schemas.microsoft.com/office/drawing/2016/5/11/chartex" xmlns:cx6="http://schemas.microsoft.com/office/drawing/2016/5/12/chartex" xmlns:cx7="http://schemas.microsoft.com/office/drawing/2016/5/13/chartex" xmlns:cx8="http://schemas.microsoft.com/office/drawing/2016/5/14/chartex" xmlns:mc="http://schemas.openxmlformats.org/markup-compatibility/2006" xmlns:aink="http://schemas.microsoft.com/office/drawing/2016/ink" xmlns:am3d="http://schemas.microsoft.com/office/drawing/2017/model3d" xmlns:o="urn:schemas-microsoft-com:office:office" xmlns:oel="http://schemas.microsoft.com/office/2019/extlst" xmlns:r="http://schemas.openxmlformats.org/officeDocument/2006/relationships" xmlns:m="http://schemas.openxmlformats.org/officeDocument/2006/math" xmlns:v="urn:schemas-microsoft-com:vml" xmlns:wp14="http://schemas.microsoft.com/office/word/2010/wordprocessingDrawing" xmlns:wp="http://schemas.openxmlformats.org/drawingml/2006/wordprocessingDrawing" xmlns:w10="urn:schemas-microsoft-com:office:word" xmlns:w="http://schemas.openxmlformats.org/wordprocessingml/2006/main" xmlns:w14="http://schemas.microsoft.com/office/word/2010/wordml" xmlns:w15="http://schemas.microsoft.com/office/word/2012/wordml" xmlns:w16cex="http://schemas.microsoft.com/office/word/2018/wordml/cex" xmlns:w16cid="http://schemas.microsoft.com/office/word/2016/wordml/cid" xmlns:w16="http://schemas.microsoft.com/office/word/2018/wordml" xmlns:w16du="http://schemas.microsoft.com/office/word/2023/wordml/word16du" xmlns:w16sdtdh="http://schemas.microsoft.com/office/word/2020/wordml/sdtdatahash" xmlns:w16sdtfl="http://schemas.microsoft.com/office/word/2024/wordml/sdtformatlock" xmlns:w16se="http://schemas.microsoft.com/office/word/2015/wordml/symex" xmlns:wpg="http://schemas.microsoft.com/office/word/2010/wordprocessingGroup" xmlns:wpi="http://schemas.microsoft.com/office/word/2010/wordprocessingInk" xmlns:wne="http://schemas.microsoft.com/office/word/2006/wordml" xmlns:wps="http://schemas.microsoft.com/office/word/2010/wordprocessingShape" mc:Ignorable="w14 w15 w16se w16cid w16 w16cex w16sdtdh w16sdtfl w16du wp14">
   <w:footnote w:type="separator" w:id="-1">
     <w:p>
-      <w:pPr>
-        <w:spacing w:after="0" w:line="240" w:lineRule="auto"/>
-      </w:pPr>
       <w:r>
         <w:separator/>
       </w:r>
@@ -535,12 +606,64 @@
   </w:footnote>
   <w:footnote w:type="continuationSeparator" w:id="0">
     <w:p>
-      <w:pPr>
-        <w:spacing w:after="0" w:line="240" w:lineRule="auto"/>
-      </w:pPr>
       <w:r>
         <w:continuationSeparator/>
       </w:r>
+    </w:p>
+  </w:footnote>
+  <w:footnote w:id="1">
+    <w:p>
+      <w:pPr>
+        <w:rPr>
+          <w:rFonts w:asciiTheme="minorHAnsi" w:hAnsiTheme="minorHAnsi"/>
+          <w:sz w:val="18"/>
+          <w:szCs w:val="20"/>
+        </w:rPr>
+      </w:pPr>
+      <w:r>
+        <w:rPr>
+          <w:rFonts w:asciiTheme="minorHAnsi" w:hAnsiTheme="minorHAnsi"/>
+          <w:sz w:val="18"/>
+          <w:szCs w:val="20"/>
+        </w:rPr>
+        <w:footnoteRef/>
+      </w:r>
+      <w:r>
+        <w:rPr>
+          <w:rFonts w:asciiTheme="minorHAnsi" w:hAnsiTheme="minorHAnsi"/>
+          <w:sz w:val="18"/>
+          <w:szCs w:val="20"/>
+        </w:rPr>
+        <w:t xml:space="preserve"> </w:t>
+      </w:r>
+      <w:proofErr w:type="spellStart"/>
+      <w:r>
+        <w:rPr>
+          <w:rFonts w:asciiTheme="minorHAnsi" w:hAnsiTheme="minorHAnsi"/>
+          <w:sz w:val="18"/>
+          <w:szCs w:val="20"/>
+        </w:rPr>
+        <w:t>Footnote</w:t>
+      </w:r>
+      <w:proofErr w:type="spellEnd"/>
+      <w:r>
+        <w:rPr>
+          <w:rFonts w:asciiTheme="minorHAnsi" w:hAnsiTheme="minorHAnsi"/>
+          <w:sz w:val="18"/>
+          <w:szCs w:val="20"/>
+        </w:rPr>
+        <w:t xml:space="preserve"> </w:t>
+      </w:r>
+      <w:proofErr w:type="spellStart"/>
+      <w:r>
+        <w:rPr>
+          <w:rFonts w:asciiTheme="minorHAnsi" w:hAnsiTheme="minorHAnsi"/>
+          <w:sz w:val="18"/>
+          <w:szCs w:val="20"/>
+        </w:rPr>
+        <w:t>text</w:t>
+      </w:r>
+      <w:proofErr w:type="spellEnd"/>
     </w:p>
   </w:footnote>
 </w:footnotes>
@@ -553,7 +676,6 @@
       <w:rPr>
         <w:rFonts w:asciiTheme="minorHAnsi" w:eastAsiaTheme="minorHAnsi" w:hAnsiTheme="minorHAnsi" w:cstheme="minorBidi"/>
         <w:sz w:val="22"/>
-        <w:szCs w:val="22"/>
       </w:rPr>
     </w:rPrDefault>
     <w:pPrDefault>
@@ -569,9 +691,8 @@
       <w:spacing w:after="0" w:line="240" w:lineRule="auto"/>
     </w:pPr>
     <w:rPr>
-      <w:rFonts w:ascii="Times New Roman" w:eastAsia="Times New Roman" w:hAnsi="Times New Roman" w:cs="Times New Roman"/>
+      <w:rFonts w:ascii="Calibri"/>
       <w:sz w:val="24"/>
-      <w:szCs w:val="24"/>
     </w:rPr>
   </w:style>
   <w:style w:type="table" w:default="1" w:styleId="TableNormal">
@@ -589,8 +710,27 @@
       </w:tblCellMar>
     </w:tblPr>
   </w:style>
+  <w:style w:type="table" w:styleId="TableGrid">
+    <w:name w:val="Table Grid"/>
+    <w:basedOn w:val="TableNormal"/>
+    <w:uiPriority w:val="59"/>
+    <w:pPr>
+      <w:spacing w:after="0" w:line="240" w:lineRule="auto"/>
+    </w:pPr>
+    <w:tblPr>
+      <w:tblBorders>
+        <w:top w:val="single" w:sz="4" w:space="0" w:color="auto"/>
+        <w:left w:val="single" w:sz="4" w:space="0" w:color="auto"/>
+        <w:bottom w:val="single" w:sz="4" w:space="0" w:color="auto"/>
+        <w:right w:val="single" w:sz="4" w:space="0" w:color="auto"/>
+        <w:insideH w:val="single" w:sz="4" w:space="0" w:color="auto"/>
+        <w:insideV w:val="single" w:sz="4" w:space="0" w:color="auto"/>
+      </w:tblBorders>
+    </w:tblPr>
+  </w:style>
   <w:style w:type="character" w:styleId="LineNumber">
     <w:name w:val="line number"/>
+    <w:basedOn w:val="DefaultParagraphFont"/>
     <w:uiPriority w:val="99"/>
     <w:semiHidden/>
     <w:unhideWhenUsed/>
@@ -598,6 +738,7 @@
   <w:style w:type="table" w:customStyle="1" w:styleId="Tabellenraster1">
     <w:name w:val="Tabellenraster1"/>
     <w:basedOn w:val="TableNormal"/>
+    <w:next w:val="TableGrid"/>
     <w:uiPriority w:val="59"/>
     <w:pPr>
       <w:spacing w:after="0" w:line="240" w:lineRule="auto"/>
@@ -912,4 +1053,16 @@
     </a:ext>
   </a:extLst>
 </a:theme>
+</file>
+
+<file path=customXml/item1.xml><?xml version="1.0" encoding="utf-8"?>
+<b:Sources xmlns:b="http://schemas.openxmlformats.org/officeDocument/2006/bibliography" xmlns="http://schemas.openxmlformats.org/officeDocument/2006/bibliography" SelectedStyle="\APASixthEditionOfficeOnline.xsl" StyleName="APA" Version="6"/>
+</file>
+
+<file path=customXml/itemProps1.xml><?xml version="1.0" encoding="utf-8"?>
+<ds:datastoreItem xmlns:ds="http://schemas.openxmlformats.org/officeDocument/2006/customXml" ds:itemID="{318C9C14-7E41-421D-92F8-EB7D3192DDC3}">
+  <ds:schemaRefs>
+    <ds:schemaRef ds:uri="http://schemas.openxmlformats.org/officeDocument/2006/bibliography"/>
+  </ds:schemaRefs>
+</ds:datastoreItem>
 </file>
</xml_diff>